<commit_message>
edited source doc/added images
</commit_message>
<xml_diff>
--- a/source material.docx
+++ b/source material.docx
@@ -4,154 +4,1257 @@
   <w:body>
     <w:p>
       <w:pPr>
+        <w:jc w:val="center"/>
         <w:rPr>
-          <w:rFonts w:ascii="Times New Roman" w:eastAsia="Times New Roman" w:hAnsi="Times New Roman" w:cs="Times New Roman"/>
+          <w:rFonts w:ascii="American Typewriter" w:hAnsi="American Typewriter"/>
+          <w:sz w:val="48"/>
+          <w:lang w:val="en-US"/>
         </w:rPr>
       </w:pPr>
       <w:r>
         <w:rPr>
-          <w:rFonts w:ascii="Consolas" w:eastAsia="Times New Roman" w:hAnsi="Consolas" w:cs="Consolas"/>
-          <w:color w:val="0000CD"/>
-          <w:shd w:val="clear" w:color="auto" w:fill="FFFFFF"/>
+          <w:rFonts w:ascii="American Typewriter" w:hAnsi="American Typewriter"/>
+          <w:sz w:val="48"/>
+          <w:lang w:val="en-US"/>
         </w:rPr>
-        <w:t>&lt;</w:t>
-      </w:r>
-      <w:r>
-        <w:rPr>
-          <w:rFonts w:ascii="Consolas" w:eastAsia="Times New Roman" w:hAnsi="Consolas" w:cs="Consolas"/>
-          <w:color w:val="A52A2A"/>
-          <w:shd w:val="clear" w:color="auto" w:fill="FFFFFF"/>
-        </w:rPr>
-        <w:t>head</w:t>
-      </w:r>
-      <w:r>
-        <w:rPr>
-          <w:rFonts w:ascii="Consolas" w:eastAsia="Times New Roman" w:hAnsi="Consolas" w:cs="Consolas"/>
-          <w:color w:val="0000CD"/>
-          <w:shd w:val="clear" w:color="auto" w:fill="FFFFFF"/>
-        </w:rPr>
-        <w:t>&gt;</w:t>
-      </w:r>
-      <w:r>
-        <w:rPr>
-          <w:rFonts w:ascii="Consolas" w:eastAsia="Times New Roman" w:hAnsi="Consolas" w:cs="Consolas"/>
-          <w:color w:val="000000"/>
-        </w:rPr>
-        <w:br/>
-      </w:r>
-      <w:r>
-        <w:rPr>
-          <w:rFonts w:ascii="Consolas" w:eastAsia="Times New Roman" w:hAnsi="Consolas" w:cs="Consolas"/>
-          <w:color w:val="0000CD"/>
-          <w:shd w:val="clear" w:color="auto" w:fill="FFFFFF"/>
-        </w:rPr>
-        <w:t>&lt;</w:t>
-      </w:r>
-      <w:r>
-        <w:rPr>
-          <w:rFonts w:ascii="Consolas" w:eastAsia="Times New Roman" w:hAnsi="Consolas" w:cs="Consolas"/>
-          <w:color w:val="A52A2A"/>
-          <w:shd w:val="clear" w:color="auto" w:fill="FFFFFF"/>
-        </w:rPr>
-        <w:t>script</w:t>
-      </w:r>
-      <w:r>
-        <w:rPr>
-          <w:rFonts w:ascii="Consolas" w:eastAsia="Times New Roman" w:hAnsi="Consolas" w:cs="Consolas"/>
-          <w:color w:val="FF0000"/>
-          <w:shd w:val="clear" w:color="auto" w:fill="FFFFFF"/>
-        </w:rPr>
-        <w:t> </w:t>
-      </w:r>
-      <w:proofErr w:type="spellStart"/>
-      <w:r>
-        <w:rPr>
-          <w:rFonts w:ascii="Consolas" w:eastAsia="Times New Roman" w:hAnsi="Consolas" w:cs="Consolas"/>
-          <w:color w:val="FF0000"/>
-          <w:shd w:val="clear" w:color="auto" w:fill="FFFFFF"/>
-        </w:rPr>
-        <w:t>src</w:t>
-      </w:r>
-      <w:proofErr w:type="spellEnd"/>
-      <w:r>
-        <w:rPr>
-          <w:rFonts w:ascii="Consolas" w:eastAsia="Times New Roman" w:hAnsi="Consolas" w:cs="Consolas"/>
-          <w:color w:val="0000CD"/>
-          <w:shd w:val="clear" w:color="auto" w:fill="FFFFFF"/>
-        </w:rPr>
-        <w:t>="jquery-3.4.</w:t>
-      </w:r>
-      <w:r>
-        <w:rPr>
-          <w:rFonts w:ascii="Consolas" w:eastAsia="Times New Roman" w:hAnsi="Consolas" w:cs="Consolas"/>
-          <w:color w:val="0000CD"/>
-          <w:shd w:val="clear" w:color="auto" w:fill="FFFFFF"/>
-        </w:rPr>
-        <w:t>1</w:t>
-      </w:r>
-      <w:r>
-        <w:rPr>
-          <w:rFonts w:ascii="Consolas" w:eastAsia="Times New Roman" w:hAnsi="Consolas" w:cs="Consolas"/>
-          <w:color w:val="0000CD"/>
-          <w:shd w:val="clear" w:color="auto" w:fill="FFFFFF"/>
-        </w:rPr>
-        <w:t>.min.js"&gt;&lt;</w:t>
-      </w:r>
-      <w:r>
-        <w:rPr>
-          <w:rFonts w:ascii="Consolas" w:eastAsia="Times New Roman" w:hAnsi="Consolas" w:cs="Consolas"/>
-          <w:color w:val="A52A2A"/>
-          <w:shd w:val="clear" w:color="auto" w:fill="FFFFFF"/>
-        </w:rPr>
-        <w:t>/script</w:t>
-      </w:r>
-      <w:r>
-        <w:rPr>
-          <w:rFonts w:ascii="Consolas" w:eastAsia="Times New Roman" w:hAnsi="Consolas" w:cs="Consolas"/>
-          <w:color w:val="0000CD"/>
-          <w:shd w:val="clear" w:color="auto" w:fill="FFFFFF"/>
-        </w:rPr>
-        <w:t>&gt;</w:t>
-      </w:r>
-      <w:r>
-        <w:rPr>
-          <w:rFonts w:ascii="Consolas" w:eastAsia="Times New Roman" w:hAnsi="Consolas" w:cs="Consolas"/>
-          <w:color w:val="000000"/>
-        </w:rPr>
-        <w:br/>
-      </w:r>
-      <w:r>
-        <w:rPr>
-          <w:rFonts w:ascii="Consolas" w:eastAsia="Times New Roman" w:hAnsi="Consolas" w:cs="Consolas"/>
-          <w:color w:val="0000CD"/>
-          <w:shd w:val="clear" w:color="auto" w:fill="FFFFFF"/>
-        </w:rPr>
-        <w:t>&lt;</w:t>
-      </w:r>
-      <w:r>
-        <w:rPr>
-          <w:rFonts w:ascii="Consolas" w:eastAsia="Times New Roman" w:hAnsi="Consolas" w:cs="Consolas"/>
-          <w:color w:val="A52A2A"/>
-          <w:shd w:val="clear" w:color="auto" w:fill="FFFFFF"/>
-        </w:rPr>
-        <w:t>/head</w:t>
-      </w:r>
-      <w:r>
-        <w:rPr>
-          <w:rFonts w:ascii="Consolas" w:eastAsia="Times New Roman" w:hAnsi="Consolas" w:cs="Consolas"/>
-          <w:color w:val="0000CD"/>
-          <w:shd w:val="clear" w:color="auto" w:fill="FFFFFF"/>
-        </w:rPr>
-        <w:t>&gt;</w:t>
+        <w:t>289.101 Assignment Two</w:t>
       </w:r>
     </w:p>
     <w:p>
+      <w:pPr>
+        <w:jc w:val="center"/>
+        <w:rPr>
+          <w:rFonts w:ascii="American Typewriter" w:hAnsi="American Typewriter"/>
+          <w:sz w:val="48"/>
+          <w:lang w:val="en-US"/>
+        </w:rPr>
+      </w:pPr>
+      <w:r>
+        <w:rPr>
+          <w:rFonts w:ascii="American Typewriter" w:hAnsi="American Typewriter"/>
+          <w:sz w:val="48"/>
+          <w:lang w:val="en-US"/>
+        </w:rPr>
+        <w:t>Annalisa Fleming &amp; Tommy Secker</w:t>
+      </w:r>
+    </w:p>
+    <w:p>
+      <w:pPr>
+        <w:rPr>
+          <w:rFonts w:ascii="American Typewriter" w:hAnsi="American Typewriter"/>
+          <w:sz w:val="48"/>
+          <w:lang w:val="en-US"/>
+        </w:rPr>
+      </w:pPr>
+    </w:p>
+    <w:p>
+      <w:pPr>
+        <w:rPr>
+          <w:rFonts w:ascii="American Typewriter" w:hAnsi="American Typewriter"/>
+          <w:b/>
+          <w:sz w:val="28"/>
+          <w:lang w:val="en-US"/>
+        </w:rPr>
+      </w:pPr>
+      <w:r>
+        <w:rPr>
+          <w:rFonts w:ascii="American Typewriter" w:hAnsi="American Typewriter"/>
+          <w:b/>
+          <w:sz w:val="28"/>
+          <w:lang w:val="en-US"/>
+        </w:rPr>
+        <w:t>Website URL:</w:t>
+      </w:r>
+    </w:p>
+    <w:p>
+      <w:pPr>
+        <w:rPr>
+          <w:rFonts w:ascii="American Typewriter" w:hAnsi="American Typewriter"/>
+          <w:b/>
+          <w:sz w:val="28"/>
+          <w:lang w:val="en-US"/>
+        </w:rPr>
+      </w:pPr>
+    </w:p>
+    <w:p>
+      <w:pPr>
+        <w:rPr>
+          <w:rFonts w:ascii="American Typewriter" w:hAnsi="American Typewriter"/>
+          <w:b/>
+          <w:sz w:val="28"/>
+          <w:lang w:val="en-US"/>
+        </w:rPr>
+      </w:pPr>
+      <w:r>
+        <w:rPr>
+          <w:rFonts w:ascii="American Typewriter" w:hAnsi="American Typewriter"/>
+          <w:b/>
+          <w:sz w:val="28"/>
+          <w:lang w:val="en-US"/>
+        </w:rPr>
+        <w:t>Image Sources:</w:t>
+      </w:r>
+    </w:p>
+    <w:p>
+      <w:pPr>
+        <w:rPr>
+          <w:rFonts w:ascii="American Typewriter" w:hAnsi="American Typewriter"/>
+          <w:b/>
+          <w:sz w:val="28"/>
+          <w:lang w:val="en-US"/>
+        </w:rPr>
+      </w:pPr>
+    </w:p>
+    <w:p>
+      <w:pPr>
+        <w:rPr>
+          <w:rFonts w:ascii="American Typewriter" w:hAnsi="American Typewriter"/>
+          <w:lang w:val="en-US"/>
+        </w:rPr>
+      </w:pPr>
+      <w:r>
+        <w:rPr>
+          <w:rFonts w:ascii="American Typewriter" w:hAnsi="American Typewriter"/>
+          <w:lang w:val="en-US"/>
+        </w:rPr>
+        <w:t>The following images thanks to:</w:t>
+      </w:r>
+    </w:p>
+    <w:p>
+      <w:pPr>
+        <w:rPr>
+          <w:rFonts w:ascii="American Typewriter" w:hAnsi="American Typewriter"/>
+        </w:rPr>
+      </w:pPr>
+      <w:hyperlink r:id="rId4" w:history="1">
+        <w:r>
+          <w:rPr>
+            <w:rStyle w:val="Hyperlink"/>
+            <w:rFonts w:ascii="American Typewriter" w:hAnsi="American Typewriter"/>
+          </w:rPr>
+          <w:t>https://harrypotter.fandom.com/wiki/Weasleys%27_Wizard_Wheezes</w:t>
+        </w:r>
+      </w:hyperlink>
+    </w:p>
+    <w:p>
+      <w:pPr>
+        <w:rPr>
+          <w:rFonts w:ascii="American Typewriter" w:hAnsi="American Typewriter"/>
+          <w:lang w:val="en-US"/>
+        </w:rPr>
+      </w:pPr>
+    </w:p>
+    <w:p>
+      <w:pPr>
+        <w:rPr>
+          <w:rFonts w:ascii="American Typewriter" w:hAnsi="American Typewriter"/>
+          <w:lang w:val="en-US"/>
+        </w:rPr>
+      </w:pPr>
+    </w:p>
+    <w:tbl>
+      <w:tblPr>
+        <w:tblStyle w:val="TableGrid"/>
+        <w:tblW w:w="0" w:type="auto"/>
+        <w:tblLook w:val="04A0" w:firstRow="1" w:lastRow="0" w:firstColumn="1" w:lastColumn="0" w:noHBand="0" w:noVBand="1"/>
+      </w:tblPr>
+      <w:tblGrid>
+        <w:gridCol w:w="2652"/>
+        <w:gridCol w:w="3154"/>
+        <w:gridCol w:w="3540"/>
+      </w:tblGrid>
+      <w:tr>
+        <w:tc>
+          <w:tcPr>
+            <w:tcW w:w="3115" w:type="dxa"/>
+          </w:tcPr>
+          <w:p>
+            <w:pPr>
+              <w:rPr>
+                <w:rFonts w:ascii="American Typewriter" w:hAnsi="American Typewriter"/>
+                <w:lang w:val="en-US"/>
+              </w:rPr>
+            </w:pPr>
+            <w:r>
+              <w:rPr>
+                <w:rFonts w:ascii="American Typewriter" w:hAnsi="American Typewriter"/>
+                <w:noProof/>
+                <w:lang w:val="en-US"/>
+              </w:rPr>
+              <w:drawing>
+                <wp:anchor distT="0" distB="0" distL="114300" distR="114300" simplePos="0" relativeHeight="251660288" behindDoc="1" locked="0" layoutInCell="1" allowOverlap="1" wp14:anchorId="30CC42DB" wp14:editId="7C10C300">
+                  <wp:simplePos x="0" y="0"/>
+                  <wp:positionH relativeFrom="column">
+                    <wp:posOffset>67945</wp:posOffset>
+                  </wp:positionH>
+                  <wp:positionV relativeFrom="paragraph">
+                    <wp:posOffset>215900</wp:posOffset>
+                  </wp:positionV>
+                  <wp:extent cx="1659255" cy="2628900"/>
+                  <wp:effectExtent l="0" t="0" r="4445" b="0"/>
+                  <wp:wrapTight wrapText="bothSides">
+                    <wp:wrapPolygon edited="0">
+                      <wp:start x="331" y="0"/>
+                      <wp:lineTo x="0" y="313"/>
+                      <wp:lineTo x="0" y="21496"/>
+                      <wp:lineTo x="12069" y="21496"/>
+                      <wp:lineTo x="21493" y="21391"/>
+                      <wp:lineTo x="21493" y="0"/>
+                      <wp:lineTo x="331" y="0"/>
+                    </wp:wrapPolygon>
+                  </wp:wrapTight>
+                  <wp:docPr id="2" name="Picture 2"/>
+                  <wp:cNvGraphicFramePr>
+                    <a:graphicFrameLocks xmlns:a="http://schemas.openxmlformats.org/drawingml/2006/main" noChangeAspect="1"/>
+                  </wp:cNvGraphicFramePr>
+                  <a:graphic xmlns:a="http://schemas.openxmlformats.org/drawingml/2006/main">
+                    <a:graphicData uri="http://schemas.openxmlformats.org/drawingml/2006/picture">
+                      <pic:pic xmlns:pic="http://schemas.openxmlformats.org/drawingml/2006/picture">
+                        <pic:nvPicPr>
+                          <pic:cNvPr id="2" name="2_u_no_poo.png"/>
+                          <pic:cNvPicPr/>
+                        </pic:nvPicPr>
+                        <pic:blipFill>
+                          <a:blip r:embed="rId5">
+                            <a:extLst>
+                              <a:ext uri="{28A0092B-C50C-407E-A947-70E740481C1C}">
+                                <a14:useLocalDpi xmlns:a14="http://schemas.microsoft.com/office/drawing/2010/main" val="0"/>
+                              </a:ext>
+                            </a:extLst>
+                          </a:blip>
+                          <a:stretch>
+                            <a:fillRect/>
+                          </a:stretch>
+                        </pic:blipFill>
+                        <pic:spPr>
+                          <a:xfrm>
+                            <a:off x="0" y="0"/>
+                            <a:ext cx="1659255" cy="2628900"/>
+                          </a:xfrm>
+                          <a:prstGeom prst="rect">
+                            <a:avLst/>
+                          </a:prstGeom>
+                        </pic:spPr>
+                      </pic:pic>
+                    </a:graphicData>
+                  </a:graphic>
+                  <wp14:sizeRelH relativeFrom="page">
+                    <wp14:pctWidth>0</wp14:pctWidth>
+                  </wp14:sizeRelH>
+                  <wp14:sizeRelV relativeFrom="page">
+                    <wp14:pctHeight>0</wp14:pctHeight>
+                  </wp14:sizeRelV>
+                </wp:anchor>
+              </w:drawing>
+            </w:r>
+          </w:p>
+        </w:tc>
+        <w:tc>
+          <w:tcPr>
+            <w:tcW w:w="3115" w:type="dxa"/>
+          </w:tcPr>
+          <w:p>
+            <w:pPr>
+              <w:rPr>
+                <w:rFonts w:ascii="American Typewriter" w:hAnsi="American Typewriter"/>
+                <w:lang w:val="en-US"/>
+              </w:rPr>
+            </w:pPr>
+            <w:r>
+              <w:rPr>
+                <w:rFonts w:ascii="American Typewriter" w:hAnsi="American Typewriter"/>
+                <w:noProof/>
+                <w:lang w:val="en-US"/>
+              </w:rPr>
+              <w:drawing>
+                <wp:anchor distT="0" distB="0" distL="114300" distR="114300" simplePos="0" relativeHeight="251664384" behindDoc="1" locked="0" layoutInCell="1" allowOverlap="1" wp14:anchorId="4952560E" wp14:editId="7108A6C1">
+                  <wp:simplePos x="0" y="0"/>
+                  <wp:positionH relativeFrom="column">
+                    <wp:posOffset>292100</wp:posOffset>
+                  </wp:positionH>
+                  <wp:positionV relativeFrom="paragraph">
+                    <wp:posOffset>152400</wp:posOffset>
+                  </wp:positionV>
+                  <wp:extent cx="1453478" cy="2628900"/>
+                  <wp:effectExtent l="0" t="0" r="0" b="0"/>
+                  <wp:wrapTight wrapText="bothSides">
+                    <wp:wrapPolygon edited="0">
+                      <wp:start x="0" y="0"/>
+                      <wp:lineTo x="0" y="21496"/>
+                      <wp:lineTo x="21336" y="21496"/>
+                      <wp:lineTo x="21336" y="0"/>
+                      <wp:lineTo x="0" y="0"/>
+                    </wp:wrapPolygon>
+                  </wp:wrapTight>
+                  <wp:docPr id="1" name="Picture 1"/>
+                  <wp:cNvGraphicFramePr>
+                    <a:graphicFrameLocks xmlns:a="http://schemas.openxmlformats.org/drawingml/2006/main" noChangeAspect="1"/>
+                  </wp:cNvGraphicFramePr>
+                  <a:graphic xmlns:a="http://schemas.openxmlformats.org/drawingml/2006/main">
+                    <a:graphicData uri="http://schemas.openxmlformats.org/drawingml/2006/picture">
+                      <pic:pic xmlns:pic="http://schemas.openxmlformats.org/drawingml/2006/picture">
+                        <pic:nvPicPr>
+                          <pic:cNvPr id="1" name="1_demon_dung.jpg"/>
+                          <pic:cNvPicPr/>
+                        </pic:nvPicPr>
+                        <pic:blipFill>
+                          <a:blip r:embed="rId6" cstate="print">
+                            <a:extLst>
+                              <a:ext uri="{28A0092B-C50C-407E-A947-70E740481C1C}">
+                                <a14:useLocalDpi xmlns:a14="http://schemas.microsoft.com/office/drawing/2010/main" val="0"/>
+                              </a:ext>
+                            </a:extLst>
+                          </a:blip>
+                          <a:stretch>
+                            <a:fillRect/>
+                          </a:stretch>
+                        </pic:blipFill>
+                        <pic:spPr>
+                          <a:xfrm>
+                            <a:off x="0" y="0"/>
+                            <a:ext cx="1453478" cy="2628900"/>
+                          </a:xfrm>
+                          <a:prstGeom prst="rect">
+                            <a:avLst/>
+                          </a:prstGeom>
+                        </pic:spPr>
+                      </pic:pic>
+                    </a:graphicData>
+                  </a:graphic>
+                  <wp14:sizeRelH relativeFrom="page">
+                    <wp14:pctWidth>0</wp14:pctWidth>
+                  </wp14:sizeRelH>
+                  <wp14:sizeRelV relativeFrom="page">
+                    <wp14:pctHeight>0</wp14:pctHeight>
+                  </wp14:sizeRelV>
+                </wp:anchor>
+              </w:drawing>
+            </w:r>
+          </w:p>
+        </w:tc>
+        <w:tc>
+          <w:tcPr>
+            <w:tcW w:w="3116" w:type="dxa"/>
+          </w:tcPr>
+          <w:p>
+            <w:pPr>
+              <w:rPr>
+                <w:rFonts w:ascii="American Typewriter" w:hAnsi="American Typewriter"/>
+                <w:lang w:val="en-US"/>
+              </w:rPr>
+            </w:pPr>
+            <w:r>
+              <w:rPr>
+                <w:rFonts w:ascii="American Typewriter" w:hAnsi="American Typewriter"/>
+                <w:noProof/>
+                <w:lang w:val="en-US"/>
+              </w:rPr>
+              <w:drawing>
+                <wp:anchor distT="0" distB="0" distL="114300" distR="114300" simplePos="0" relativeHeight="251665408" behindDoc="1" locked="0" layoutInCell="1" allowOverlap="1" wp14:anchorId="67A53124" wp14:editId="6830B2AE">
+                  <wp:simplePos x="0" y="0"/>
+                  <wp:positionH relativeFrom="column">
+                    <wp:posOffset>177800</wp:posOffset>
+                  </wp:positionH>
+                  <wp:positionV relativeFrom="paragraph">
+                    <wp:posOffset>152400</wp:posOffset>
+                  </wp:positionV>
+                  <wp:extent cx="1447800" cy="2535816"/>
+                  <wp:effectExtent l="0" t="0" r="0" b="4445"/>
+                  <wp:wrapTight wrapText="bothSides">
+                    <wp:wrapPolygon edited="0">
+                      <wp:start x="0" y="0"/>
+                      <wp:lineTo x="0" y="21530"/>
+                      <wp:lineTo x="21411" y="21530"/>
+                      <wp:lineTo x="21411" y="0"/>
+                      <wp:lineTo x="0" y="0"/>
+                    </wp:wrapPolygon>
+                  </wp:wrapTight>
+                  <wp:docPr id="5" name="Picture 5"/>
+                  <wp:cNvGraphicFramePr>
+                    <a:graphicFrameLocks xmlns:a="http://schemas.openxmlformats.org/drawingml/2006/main" noChangeAspect="1"/>
+                  </wp:cNvGraphicFramePr>
+                  <a:graphic xmlns:a="http://schemas.openxmlformats.org/drawingml/2006/main">
+                    <a:graphicData uri="http://schemas.openxmlformats.org/drawingml/2006/picture">
+                      <pic:pic xmlns:pic="http://schemas.openxmlformats.org/drawingml/2006/picture">
+                        <pic:nvPicPr>
+                          <pic:cNvPr id="5" name="4_ThorsThunderCracker.jpg"/>
+                          <pic:cNvPicPr/>
+                        </pic:nvPicPr>
+                        <pic:blipFill>
+                          <a:blip r:embed="rId7" cstate="print">
+                            <a:extLst>
+                              <a:ext uri="{28A0092B-C50C-407E-A947-70E740481C1C}">
+                                <a14:useLocalDpi xmlns:a14="http://schemas.microsoft.com/office/drawing/2010/main" val="0"/>
+                              </a:ext>
+                            </a:extLst>
+                          </a:blip>
+                          <a:stretch>
+                            <a:fillRect/>
+                          </a:stretch>
+                        </pic:blipFill>
+                        <pic:spPr>
+                          <a:xfrm>
+                            <a:off x="0" y="0"/>
+                            <a:ext cx="1447800" cy="2535816"/>
+                          </a:xfrm>
+                          <a:prstGeom prst="rect">
+                            <a:avLst/>
+                          </a:prstGeom>
+                        </pic:spPr>
+                      </pic:pic>
+                    </a:graphicData>
+                  </a:graphic>
+                  <wp14:sizeRelH relativeFrom="page">
+                    <wp14:pctWidth>0</wp14:pctWidth>
+                  </wp14:sizeRelH>
+                  <wp14:sizeRelV relativeFrom="page">
+                    <wp14:pctHeight>0</wp14:pctHeight>
+                  </wp14:sizeRelV>
+                </wp:anchor>
+              </w:drawing>
+            </w:r>
+          </w:p>
+        </w:tc>
+      </w:tr>
+      <w:tr>
+        <w:tc>
+          <w:tcPr>
+            <w:tcW w:w="3115" w:type="dxa"/>
+          </w:tcPr>
+          <w:p>
+            <w:pPr>
+              <w:rPr>
+                <w:rFonts w:ascii="American Typewriter" w:hAnsi="American Typewriter"/>
+                <w:lang w:val="en-US"/>
+              </w:rPr>
+            </w:pPr>
+            <w:r>
+              <w:rPr>
+                <w:rFonts w:ascii="American Typewriter" w:hAnsi="American Typewriter"/>
+                <w:noProof/>
+                <w:lang w:val="en-US"/>
+              </w:rPr>
+              <w:drawing>
+                <wp:anchor distT="0" distB="0" distL="114300" distR="114300" simplePos="0" relativeHeight="251662336" behindDoc="1" locked="0" layoutInCell="1" allowOverlap="1" wp14:anchorId="6EF4345A" wp14:editId="6F3D84C1">
+                  <wp:simplePos x="0" y="0"/>
+                  <wp:positionH relativeFrom="column">
+                    <wp:posOffset>57785</wp:posOffset>
+                  </wp:positionH>
+                  <wp:positionV relativeFrom="page">
+                    <wp:posOffset>163830</wp:posOffset>
+                  </wp:positionV>
+                  <wp:extent cx="1465580" cy="2616200"/>
+                  <wp:effectExtent l="0" t="0" r="0" b="0"/>
+                  <wp:wrapTight wrapText="bothSides">
+                    <wp:wrapPolygon edited="0">
+                      <wp:start x="0" y="0"/>
+                      <wp:lineTo x="0" y="21495"/>
+                      <wp:lineTo x="21338" y="21495"/>
+                      <wp:lineTo x="21338" y="0"/>
+                      <wp:lineTo x="0" y="0"/>
+                    </wp:wrapPolygon>
+                  </wp:wrapTight>
+                  <wp:docPr id="3" name="Picture 3"/>
+                  <wp:cNvGraphicFramePr>
+                    <a:graphicFrameLocks xmlns:a="http://schemas.openxmlformats.org/drawingml/2006/main" noChangeAspect="1"/>
+                  </wp:cNvGraphicFramePr>
+                  <a:graphic xmlns:a="http://schemas.openxmlformats.org/drawingml/2006/main">
+                    <a:graphicData uri="http://schemas.openxmlformats.org/drawingml/2006/picture">
+                      <pic:pic xmlns:pic="http://schemas.openxmlformats.org/drawingml/2006/picture">
+                        <pic:nvPicPr>
+                          <pic:cNvPr id="3" name="3_Boxing_Telescope.jpg"/>
+                          <pic:cNvPicPr/>
+                        </pic:nvPicPr>
+                        <pic:blipFill>
+                          <a:blip r:embed="rId8" cstate="print">
+                            <a:extLst>
+                              <a:ext uri="{28A0092B-C50C-407E-A947-70E740481C1C}">
+                                <a14:useLocalDpi xmlns:a14="http://schemas.microsoft.com/office/drawing/2010/main" val="0"/>
+                              </a:ext>
+                            </a:extLst>
+                          </a:blip>
+                          <a:stretch>
+                            <a:fillRect/>
+                          </a:stretch>
+                        </pic:blipFill>
+                        <pic:spPr>
+                          <a:xfrm>
+                            <a:off x="0" y="0"/>
+                            <a:ext cx="1465580" cy="2616200"/>
+                          </a:xfrm>
+                          <a:prstGeom prst="rect">
+                            <a:avLst/>
+                          </a:prstGeom>
+                        </pic:spPr>
+                      </pic:pic>
+                    </a:graphicData>
+                  </a:graphic>
+                  <wp14:sizeRelH relativeFrom="page">
+                    <wp14:pctWidth>0</wp14:pctWidth>
+                  </wp14:sizeRelH>
+                  <wp14:sizeRelV relativeFrom="page">
+                    <wp14:pctHeight>0</wp14:pctHeight>
+                  </wp14:sizeRelV>
+                </wp:anchor>
+              </w:drawing>
+            </w:r>
+          </w:p>
+        </w:tc>
+        <w:tc>
+          <w:tcPr>
+            <w:tcW w:w="3115" w:type="dxa"/>
+          </w:tcPr>
+          <w:p>
+            <w:pPr>
+              <w:rPr>
+                <w:rFonts w:ascii="American Typewriter" w:hAnsi="American Typewriter"/>
+                <w:lang w:val="en-US"/>
+              </w:rPr>
+            </w:pPr>
+            <w:r>
+              <w:rPr>
+                <w:rFonts w:ascii="American Typewriter" w:hAnsi="American Typewriter"/>
+                <w:noProof/>
+                <w:lang w:val="en-US"/>
+              </w:rPr>
+              <w:drawing>
+                <wp:anchor distT="0" distB="0" distL="114300" distR="114300" simplePos="0" relativeHeight="251663360" behindDoc="1" locked="0" layoutInCell="1" allowOverlap="1" wp14:anchorId="279928AB" wp14:editId="141273A7">
+                  <wp:simplePos x="0" y="0"/>
+                  <wp:positionH relativeFrom="column">
+                    <wp:posOffset>-65405</wp:posOffset>
+                  </wp:positionH>
+                  <wp:positionV relativeFrom="paragraph">
+                    <wp:posOffset>640715</wp:posOffset>
+                  </wp:positionV>
+                  <wp:extent cx="2000250" cy="1599565"/>
+                  <wp:effectExtent l="0" t="0" r="6350" b="635"/>
+                  <wp:wrapTight wrapText="bothSides">
+                    <wp:wrapPolygon edited="0">
+                      <wp:start x="0" y="0"/>
+                      <wp:lineTo x="0" y="21437"/>
+                      <wp:lineTo x="21531" y="21437"/>
+                      <wp:lineTo x="21531" y="0"/>
+                      <wp:lineTo x="0" y="0"/>
+                    </wp:wrapPolygon>
+                  </wp:wrapTight>
+                  <wp:docPr id="6" name="Picture 6"/>
+                  <wp:cNvGraphicFramePr>
+                    <a:graphicFrameLocks xmlns:a="http://schemas.openxmlformats.org/drawingml/2006/main" noChangeAspect="1"/>
+                  </wp:cNvGraphicFramePr>
+                  <a:graphic xmlns:a="http://schemas.openxmlformats.org/drawingml/2006/main">
+                    <a:graphicData uri="http://schemas.openxmlformats.org/drawingml/2006/picture">
+                      <pic:pic xmlns:pic="http://schemas.openxmlformats.org/drawingml/2006/picture">
+                        <pic:nvPicPr>
+                          <pic:cNvPr id="6" name="5_PeaceDisturbers.jpg"/>
+                          <pic:cNvPicPr/>
+                        </pic:nvPicPr>
+                        <pic:blipFill>
+                          <a:blip r:embed="rId9" cstate="print">
+                            <a:extLst>
+                              <a:ext uri="{28A0092B-C50C-407E-A947-70E740481C1C}">
+                                <a14:useLocalDpi xmlns:a14="http://schemas.microsoft.com/office/drawing/2010/main" val="0"/>
+                              </a:ext>
+                            </a:extLst>
+                          </a:blip>
+                          <a:stretch>
+                            <a:fillRect/>
+                          </a:stretch>
+                        </pic:blipFill>
+                        <pic:spPr>
+                          <a:xfrm>
+                            <a:off x="0" y="0"/>
+                            <a:ext cx="2000250" cy="1599565"/>
+                          </a:xfrm>
+                          <a:prstGeom prst="rect">
+                            <a:avLst/>
+                          </a:prstGeom>
+                        </pic:spPr>
+                      </pic:pic>
+                    </a:graphicData>
+                  </a:graphic>
+                  <wp14:sizeRelH relativeFrom="page">
+                    <wp14:pctWidth>0</wp14:pctWidth>
+                  </wp14:sizeRelH>
+                  <wp14:sizeRelV relativeFrom="page">
+                    <wp14:pctHeight>0</wp14:pctHeight>
+                  </wp14:sizeRelV>
+                </wp:anchor>
+              </w:drawing>
+            </w:r>
+          </w:p>
+        </w:tc>
+        <w:tc>
+          <w:tcPr>
+            <w:tcW w:w="3116" w:type="dxa"/>
+          </w:tcPr>
+          <w:p>
+            <w:pPr>
+              <w:rPr>
+                <w:rFonts w:ascii="American Typewriter" w:hAnsi="American Typewriter"/>
+                <w:lang w:val="en-US"/>
+              </w:rPr>
+            </w:pPr>
+            <w:r>
+              <w:rPr>
+                <w:rFonts w:ascii="American Typewriter" w:hAnsi="American Typewriter"/>
+                <w:noProof/>
+                <w:lang w:val="en-US"/>
+              </w:rPr>
+              <w:drawing>
+                <wp:anchor distT="0" distB="0" distL="114300" distR="114300" simplePos="0" relativeHeight="251666432" behindDoc="1" locked="0" layoutInCell="1" allowOverlap="1" wp14:anchorId="77DA73CE" wp14:editId="34FBF623">
+                  <wp:simplePos x="0" y="0"/>
+                  <wp:positionH relativeFrom="column">
+                    <wp:posOffset>-65405</wp:posOffset>
+                  </wp:positionH>
+                  <wp:positionV relativeFrom="paragraph">
+                    <wp:posOffset>158928</wp:posOffset>
+                  </wp:positionV>
+                  <wp:extent cx="2270526" cy="2565040"/>
+                  <wp:effectExtent l="0" t="0" r="0" b="0"/>
+                  <wp:wrapTight wrapText="bothSides">
+                    <wp:wrapPolygon edited="0">
+                      <wp:start x="19455" y="535"/>
+                      <wp:lineTo x="1813" y="749"/>
+                      <wp:lineTo x="1088" y="856"/>
+                      <wp:lineTo x="1088" y="20964"/>
+                      <wp:lineTo x="20180" y="20964"/>
+                      <wp:lineTo x="20543" y="9840"/>
+                      <wp:lineTo x="20180" y="963"/>
+                      <wp:lineTo x="20059" y="535"/>
+                      <wp:lineTo x="19455" y="535"/>
+                    </wp:wrapPolygon>
+                  </wp:wrapTight>
+                  <wp:docPr id="7" name="Picture 7"/>
+                  <wp:cNvGraphicFramePr>
+                    <a:graphicFrameLocks xmlns:a="http://schemas.openxmlformats.org/drawingml/2006/main" noChangeAspect="1"/>
+                  </wp:cNvGraphicFramePr>
+                  <a:graphic xmlns:a="http://schemas.openxmlformats.org/drawingml/2006/main">
+                    <a:graphicData uri="http://schemas.openxmlformats.org/drawingml/2006/picture">
+                      <pic:pic xmlns:pic="http://schemas.openxmlformats.org/drawingml/2006/picture">
+                        <pic:nvPicPr>
+                          <pic:cNvPr id="7" name="6_Sticky_Trainers.png"/>
+                          <pic:cNvPicPr/>
+                        </pic:nvPicPr>
+                        <pic:blipFill>
+                          <a:blip r:embed="rId10" cstate="print">
+                            <a:extLst>
+                              <a:ext uri="{28A0092B-C50C-407E-A947-70E740481C1C}">
+                                <a14:useLocalDpi xmlns:a14="http://schemas.microsoft.com/office/drawing/2010/main" val="0"/>
+                              </a:ext>
+                            </a:extLst>
+                          </a:blip>
+                          <a:stretch>
+                            <a:fillRect/>
+                          </a:stretch>
+                        </pic:blipFill>
+                        <pic:spPr>
+                          <a:xfrm>
+                            <a:off x="0" y="0"/>
+                            <a:ext cx="2270526" cy="2565040"/>
+                          </a:xfrm>
+                          <a:prstGeom prst="rect">
+                            <a:avLst/>
+                          </a:prstGeom>
+                        </pic:spPr>
+                      </pic:pic>
+                    </a:graphicData>
+                  </a:graphic>
+                  <wp14:sizeRelH relativeFrom="page">
+                    <wp14:pctWidth>0</wp14:pctWidth>
+                  </wp14:sizeRelH>
+                  <wp14:sizeRelV relativeFrom="page">
+                    <wp14:pctHeight>0</wp14:pctHeight>
+                  </wp14:sizeRelV>
+                </wp:anchor>
+              </w:drawing>
+            </w:r>
+          </w:p>
+        </w:tc>
+      </w:tr>
+      <w:tr>
+        <w:tc>
+          <w:tcPr>
+            <w:tcW w:w="3115" w:type="dxa"/>
+          </w:tcPr>
+          <w:p>
+            <w:pPr>
+              <w:rPr>
+                <w:rFonts w:ascii="American Typewriter" w:hAnsi="American Typewriter"/>
+                <w:lang w:val="en-US"/>
+              </w:rPr>
+            </w:pPr>
+            <w:r>
+              <w:rPr>
+                <w:rFonts w:ascii="American Typewriter" w:hAnsi="American Typewriter"/>
+                <w:noProof/>
+                <w:lang w:val="en-US"/>
+              </w:rPr>
+              <w:lastRenderedPageBreak/>
+              <w:drawing>
+                <wp:anchor distT="0" distB="0" distL="114300" distR="114300" simplePos="0" relativeHeight="251668480" behindDoc="1" locked="0" layoutInCell="1" allowOverlap="1" wp14:anchorId="193E87D5" wp14:editId="5BF94BB3">
+                  <wp:simplePos x="0" y="0"/>
+                  <wp:positionH relativeFrom="column">
+                    <wp:posOffset>10795</wp:posOffset>
+                  </wp:positionH>
+                  <wp:positionV relativeFrom="paragraph">
+                    <wp:posOffset>139700</wp:posOffset>
+                  </wp:positionV>
+                  <wp:extent cx="1497881" cy="1968500"/>
+                  <wp:effectExtent l="0" t="0" r="1270" b="0"/>
+                  <wp:wrapTight wrapText="bothSides">
+                    <wp:wrapPolygon edited="0">
+                      <wp:start x="0" y="0"/>
+                      <wp:lineTo x="0" y="21461"/>
+                      <wp:lineTo x="21435" y="21461"/>
+                      <wp:lineTo x="21435" y="0"/>
+                      <wp:lineTo x="0" y="0"/>
+                    </wp:wrapPolygon>
+                  </wp:wrapTight>
+                  <wp:docPr id="8" name="Picture 8"/>
+                  <wp:cNvGraphicFramePr>
+                    <a:graphicFrameLocks xmlns:a="http://schemas.openxmlformats.org/drawingml/2006/main" noChangeAspect="1"/>
+                  </wp:cNvGraphicFramePr>
+                  <a:graphic xmlns:a="http://schemas.openxmlformats.org/drawingml/2006/main">
+                    <a:graphicData uri="http://schemas.openxmlformats.org/drawingml/2006/picture">
+                      <pic:pic xmlns:pic="http://schemas.openxmlformats.org/drawingml/2006/picture">
+                        <pic:nvPicPr>
+                          <pic:cNvPr id="8" name="7_JinxOffPackage.jpg"/>
+                          <pic:cNvPicPr/>
+                        </pic:nvPicPr>
+                        <pic:blipFill>
+                          <a:blip r:embed="rId11" cstate="print">
+                            <a:extLst>
+                              <a:ext uri="{28A0092B-C50C-407E-A947-70E740481C1C}">
+                                <a14:useLocalDpi xmlns:a14="http://schemas.microsoft.com/office/drawing/2010/main" val="0"/>
+                              </a:ext>
+                            </a:extLst>
+                          </a:blip>
+                          <a:stretch>
+                            <a:fillRect/>
+                          </a:stretch>
+                        </pic:blipFill>
+                        <pic:spPr>
+                          <a:xfrm>
+                            <a:off x="0" y="0"/>
+                            <a:ext cx="1497881" cy="1968500"/>
+                          </a:xfrm>
+                          <a:prstGeom prst="rect">
+                            <a:avLst/>
+                          </a:prstGeom>
+                        </pic:spPr>
+                      </pic:pic>
+                    </a:graphicData>
+                  </a:graphic>
+                  <wp14:sizeRelH relativeFrom="page">
+                    <wp14:pctWidth>0</wp14:pctWidth>
+                  </wp14:sizeRelH>
+                  <wp14:sizeRelV relativeFrom="page">
+                    <wp14:pctHeight>0</wp14:pctHeight>
+                  </wp14:sizeRelV>
+                </wp:anchor>
+              </w:drawing>
+            </w:r>
+          </w:p>
+        </w:tc>
+        <w:tc>
+          <w:tcPr>
+            <w:tcW w:w="3115" w:type="dxa"/>
+          </w:tcPr>
+          <w:p>
+            <w:pPr>
+              <w:rPr>
+                <w:rFonts w:ascii="American Typewriter" w:hAnsi="American Typewriter"/>
+                <w:lang w:val="en-US"/>
+              </w:rPr>
+            </w:pPr>
+            <w:r>
+              <w:rPr>
+                <w:rFonts w:ascii="American Typewriter" w:hAnsi="American Typewriter"/>
+                <w:noProof/>
+                <w:lang w:val="en-US"/>
+              </w:rPr>
+              <w:drawing>
+                <wp:anchor distT="0" distB="0" distL="114300" distR="114300" simplePos="0" relativeHeight="251667456" behindDoc="1" locked="0" layoutInCell="1" allowOverlap="1" wp14:anchorId="7E878FDA" wp14:editId="6F2AF6A3">
+                  <wp:simplePos x="0" y="0"/>
+                  <wp:positionH relativeFrom="column">
+                    <wp:posOffset>-62865</wp:posOffset>
+                  </wp:positionH>
+                  <wp:positionV relativeFrom="paragraph">
+                    <wp:posOffset>222250</wp:posOffset>
+                  </wp:positionV>
+                  <wp:extent cx="1990570" cy="1968500"/>
+                  <wp:effectExtent l="0" t="0" r="3810" b="0"/>
+                  <wp:wrapTight wrapText="bothSides">
+                    <wp:wrapPolygon edited="0">
+                      <wp:start x="9373" y="0"/>
+                      <wp:lineTo x="8133" y="418"/>
+                      <wp:lineTo x="4135" y="2090"/>
+                      <wp:lineTo x="3997" y="2648"/>
+                      <wp:lineTo x="1930" y="4738"/>
+                      <wp:lineTo x="827" y="6968"/>
+                      <wp:lineTo x="138" y="9197"/>
+                      <wp:lineTo x="138" y="11427"/>
+                      <wp:lineTo x="551" y="13657"/>
+                      <wp:lineTo x="1378" y="15886"/>
+                      <wp:lineTo x="2895" y="18116"/>
+                      <wp:lineTo x="6065" y="20625"/>
+                      <wp:lineTo x="8960" y="21321"/>
+                      <wp:lineTo x="9787" y="21461"/>
+                      <wp:lineTo x="12268" y="21461"/>
+                      <wp:lineTo x="13095" y="21321"/>
+                      <wp:lineTo x="15852" y="20485"/>
+                      <wp:lineTo x="16128" y="20346"/>
+                      <wp:lineTo x="19022" y="18116"/>
+                      <wp:lineTo x="20539" y="15886"/>
+                      <wp:lineTo x="21504" y="13657"/>
+                      <wp:lineTo x="21504" y="8501"/>
+                      <wp:lineTo x="21090" y="6968"/>
+                      <wp:lineTo x="19987" y="4738"/>
+                      <wp:lineTo x="17920" y="2090"/>
+                      <wp:lineTo x="12682" y="0"/>
+                      <wp:lineTo x="9373" y="0"/>
+                    </wp:wrapPolygon>
+                  </wp:wrapTight>
+                  <wp:docPr id="9" name="Picture 9"/>
+                  <wp:cNvGraphicFramePr>
+                    <a:graphicFrameLocks xmlns:a="http://schemas.openxmlformats.org/drawingml/2006/main" noChangeAspect="1"/>
+                  </wp:cNvGraphicFramePr>
+                  <a:graphic xmlns:a="http://schemas.openxmlformats.org/drawingml/2006/main">
+                    <a:graphicData uri="http://schemas.openxmlformats.org/drawingml/2006/picture">
+                      <pic:pic xmlns:pic="http://schemas.openxmlformats.org/drawingml/2006/picture">
+                        <pic:nvPicPr>
+                          <pic:cNvPr id="9" name="8_Wonder_Witch.png"/>
+                          <pic:cNvPicPr/>
+                        </pic:nvPicPr>
+                        <pic:blipFill rotWithShape="1">
+                          <a:blip r:embed="rId12" cstate="print">
+                            <a:extLst>
+                              <a:ext uri="{28A0092B-C50C-407E-A947-70E740481C1C}">
+                                <a14:useLocalDpi xmlns:a14="http://schemas.microsoft.com/office/drawing/2010/main" val="0"/>
+                              </a:ext>
+                            </a:extLst>
+                          </a:blip>
+                          <a:srcRect b="4117"/>
+                          <a:stretch/>
+                        </pic:blipFill>
+                        <pic:spPr bwMode="auto">
+                          <a:xfrm>
+                            <a:off x="0" y="0"/>
+                            <a:ext cx="1990570" cy="1968500"/>
+                          </a:xfrm>
+                          <a:prstGeom prst="rect">
+                            <a:avLst/>
+                          </a:prstGeom>
+                          <a:ln>
+                            <a:noFill/>
+                          </a:ln>
+                          <a:extLst>
+                            <a:ext uri="{53640926-AAD7-44D8-BBD7-CCE9431645EC}">
+                              <a14:shadowObscured xmlns:a14="http://schemas.microsoft.com/office/drawing/2010/main"/>
+                            </a:ext>
+                          </a:extLst>
+                        </pic:spPr>
+                      </pic:pic>
+                    </a:graphicData>
+                  </a:graphic>
+                  <wp14:sizeRelH relativeFrom="page">
+                    <wp14:pctWidth>0</wp14:pctWidth>
+                  </wp14:sizeRelH>
+                  <wp14:sizeRelV relativeFrom="page">
+                    <wp14:pctHeight>0</wp14:pctHeight>
+                  </wp14:sizeRelV>
+                </wp:anchor>
+              </w:drawing>
+            </w:r>
+          </w:p>
+        </w:tc>
+        <w:tc>
+          <w:tcPr>
+            <w:tcW w:w="3116" w:type="dxa"/>
+          </w:tcPr>
+          <w:p>
+            <w:pPr>
+              <w:rPr>
+                <w:rFonts w:ascii="American Typewriter" w:hAnsi="American Typewriter"/>
+                <w:lang w:val="en-US"/>
+              </w:rPr>
+            </w:pPr>
+            <w:r>
+              <w:rPr>
+                <w:rFonts w:ascii="American Typewriter" w:hAnsi="American Typewriter"/>
+                <w:noProof/>
+                <w:lang w:val="en-US"/>
+              </w:rPr>
+              <w:drawing>
+                <wp:anchor distT="0" distB="0" distL="114300" distR="114300" simplePos="0" relativeHeight="251669504" behindDoc="1" locked="0" layoutInCell="1" allowOverlap="1" wp14:anchorId="2FAA2AE5" wp14:editId="472F450A">
+                  <wp:simplePos x="0" y="0"/>
+                  <wp:positionH relativeFrom="column">
+                    <wp:posOffset>36195</wp:posOffset>
+                  </wp:positionH>
+                  <wp:positionV relativeFrom="paragraph">
+                    <wp:posOffset>146050</wp:posOffset>
+                  </wp:positionV>
+                  <wp:extent cx="2068785" cy="2113280"/>
+                  <wp:effectExtent l="0" t="0" r="1905" b="0"/>
+                  <wp:wrapTight wrapText="bothSides">
+                    <wp:wrapPolygon edited="0">
+                      <wp:start x="0" y="0"/>
+                      <wp:lineTo x="0" y="21418"/>
+                      <wp:lineTo x="21487" y="21418"/>
+                      <wp:lineTo x="21487" y="0"/>
+                      <wp:lineTo x="0" y="0"/>
+                    </wp:wrapPolygon>
+                  </wp:wrapTight>
+                  <wp:docPr id="10" name="Picture 10"/>
+                  <wp:cNvGraphicFramePr>
+                    <a:graphicFrameLocks xmlns:a="http://schemas.openxmlformats.org/drawingml/2006/main" noChangeAspect="1"/>
+                  </wp:cNvGraphicFramePr>
+                  <a:graphic xmlns:a="http://schemas.openxmlformats.org/drawingml/2006/main">
+                    <a:graphicData uri="http://schemas.openxmlformats.org/drawingml/2006/picture">
+                      <pic:pic xmlns:pic="http://schemas.openxmlformats.org/drawingml/2006/picture">
+                        <pic:nvPicPr>
+                          <pic:cNvPr id="10" name="9_DiabolicDareDevils.jpg"/>
+                          <pic:cNvPicPr/>
+                        </pic:nvPicPr>
+                        <pic:blipFill>
+                          <a:blip r:embed="rId13" cstate="print">
+                            <a:extLst>
+                              <a:ext uri="{28A0092B-C50C-407E-A947-70E740481C1C}">
+                                <a14:useLocalDpi xmlns:a14="http://schemas.microsoft.com/office/drawing/2010/main" val="0"/>
+                              </a:ext>
+                            </a:extLst>
+                          </a:blip>
+                          <a:stretch>
+                            <a:fillRect/>
+                          </a:stretch>
+                        </pic:blipFill>
+                        <pic:spPr>
+                          <a:xfrm>
+                            <a:off x="0" y="0"/>
+                            <a:ext cx="2068785" cy="2113280"/>
+                          </a:xfrm>
+                          <a:prstGeom prst="rect">
+                            <a:avLst/>
+                          </a:prstGeom>
+                        </pic:spPr>
+                      </pic:pic>
+                    </a:graphicData>
+                  </a:graphic>
+                  <wp14:sizeRelH relativeFrom="page">
+                    <wp14:pctWidth>0</wp14:pctWidth>
+                  </wp14:sizeRelH>
+                  <wp14:sizeRelV relativeFrom="page">
+                    <wp14:pctHeight>0</wp14:pctHeight>
+                  </wp14:sizeRelV>
+                </wp:anchor>
+              </w:drawing>
+            </w:r>
+          </w:p>
+        </w:tc>
+      </w:tr>
+      <w:tr>
+        <w:tc>
+          <w:tcPr>
+            <w:tcW w:w="3115" w:type="dxa"/>
+          </w:tcPr>
+          <w:p>
+            <w:pPr>
+              <w:rPr>
+                <w:rFonts w:ascii="American Typewriter" w:hAnsi="American Typewriter"/>
+                <w:lang w:val="en-US"/>
+              </w:rPr>
+            </w:pPr>
+            <w:r>
+              <w:rPr>
+                <w:rFonts w:ascii="American Typewriter" w:hAnsi="American Typewriter"/>
+                <w:noProof/>
+                <w:lang w:val="en-US"/>
+              </w:rPr>
+              <w:drawing>
+                <wp:anchor distT="0" distB="0" distL="114300" distR="114300" simplePos="0" relativeHeight="251673600" behindDoc="1" locked="0" layoutInCell="1" allowOverlap="1" wp14:anchorId="01976B49" wp14:editId="5E66F8B6">
+                  <wp:simplePos x="0" y="0"/>
+                  <wp:positionH relativeFrom="column">
+                    <wp:posOffset>168275</wp:posOffset>
+                  </wp:positionH>
+                  <wp:positionV relativeFrom="paragraph">
+                    <wp:posOffset>116205</wp:posOffset>
+                  </wp:positionV>
+                  <wp:extent cx="1346200" cy="1346200"/>
+                  <wp:effectExtent l="0" t="0" r="0" b="0"/>
+                  <wp:wrapTight wrapText="bothSides">
+                    <wp:wrapPolygon edited="0">
+                      <wp:start x="0" y="0"/>
+                      <wp:lineTo x="0" y="21396"/>
+                      <wp:lineTo x="21396" y="21396"/>
+                      <wp:lineTo x="21396" y="0"/>
+                      <wp:lineTo x="0" y="0"/>
+                    </wp:wrapPolygon>
+                  </wp:wrapTight>
+                  <wp:docPr id="11" name="Picture 11"/>
+                  <wp:cNvGraphicFramePr>
+                    <a:graphicFrameLocks xmlns:a="http://schemas.openxmlformats.org/drawingml/2006/main" noChangeAspect="1"/>
+                  </wp:cNvGraphicFramePr>
+                  <a:graphic xmlns:a="http://schemas.openxmlformats.org/drawingml/2006/main">
+                    <a:graphicData uri="http://schemas.openxmlformats.org/drawingml/2006/picture">
+                      <pic:pic xmlns:pic="http://schemas.openxmlformats.org/drawingml/2006/picture">
+                        <pic:nvPicPr>
+                          <pic:cNvPr id="11" name="10_BombtasticBombPackage.jpg"/>
+                          <pic:cNvPicPr/>
+                        </pic:nvPicPr>
+                        <pic:blipFill>
+                          <a:blip r:embed="rId14" cstate="print">
+                            <a:extLst>
+                              <a:ext uri="{28A0092B-C50C-407E-A947-70E740481C1C}">
+                                <a14:useLocalDpi xmlns:a14="http://schemas.microsoft.com/office/drawing/2010/main" val="0"/>
+                              </a:ext>
+                            </a:extLst>
+                          </a:blip>
+                          <a:stretch>
+                            <a:fillRect/>
+                          </a:stretch>
+                        </pic:blipFill>
+                        <pic:spPr>
+                          <a:xfrm>
+                            <a:off x="0" y="0"/>
+                            <a:ext cx="1346200" cy="1346200"/>
+                          </a:xfrm>
+                          <a:prstGeom prst="rect">
+                            <a:avLst/>
+                          </a:prstGeom>
+                        </pic:spPr>
+                      </pic:pic>
+                    </a:graphicData>
+                  </a:graphic>
+                  <wp14:sizeRelH relativeFrom="page">
+                    <wp14:pctWidth>0</wp14:pctWidth>
+                  </wp14:sizeRelH>
+                  <wp14:sizeRelV relativeFrom="page">
+                    <wp14:pctHeight>0</wp14:pctHeight>
+                  </wp14:sizeRelV>
+                </wp:anchor>
+              </w:drawing>
+            </w:r>
+          </w:p>
+        </w:tc>
+        <w:tc>
+          <w:tcPr>
+            <w:tcW w:w="3115" w:type="dxa"/>
+          </w:tcPr>
+          <w:p>
+            <w:pPr>
+              <w:rPr>
+                <w:rFonts w:ascii="American Typewriter" w:hAnsi="American Typewriter"/>
+                <w:lang w:val="en-US"/>
+              </w:rPr>
+            </w:pPr>
+            <w:r>
+              <w:rPr>
+                <w:rFonts w:ascii="American Typewriter" w:hAnsi="American Typewriter"/>
+                <w:noProof/>
+                <w:lang w:val="en-US"/>
+              </w:rPr>
+              <w:drawing>
+                <wp:anchor distT="0" distB="0" distL="114300" distR="114300" simplePos="0" relativeHeight="251671552" behindDoc="1" locked="0" layoutInCell="1" allowOverlap="1" wp14:anchorId="53FC5551" wp14:editId="22D37B3B">
+                  <wp:simplePos x="0" y="0"/>
+                  <wp:positionH relativeFrom="column">
+                    <wp:posOffset>86995</wp:posOffset>
+                  </wp:positionH>
+                  <wp:positionV relativeFrom="paragraph">
+                    <wp:posOffset>116205</wp:posOffset>
+                  </wp:positionV>
+                  <wp:extent cx="1718105" cy="1714500"/>
+                  <wp:effectExtent l="0" t="0" r="0" b="0"/>
+                  <wp:wrapTight wrapText="bothSides">
+                    <wp:wrapPolygon edited="0">
+                      <wp:start x="0" y="0"/>
+                      <wp:lineTo x="0" y="1760"/>
+                      <wp:lineTo x="2555" y="2560"/>
+                      <wp:lineTo x="2555" y="7680"/>
+                      <wp:lineTo x="0" y="10240"/>
+                      <wp:lineTo x="0" y="16960"/>
+                      <wp:lineTo x="1118" y="17920"/>
+                      <wp:lineTo x="958" y="17920"/>
+                      <wp:lineTo x="1118" y="19680"/>
+                      <wp:lineTo x="5270" y="20480"/>
+                      <wp:lineTo x="0" y="21280"/>
+                      <wp:lineTo x="0" y="21440"/>
+                      <wp:lineTo x="21400" y="21440"/>
+                      <wp:lineTo x="21400" y="21280"/>
+                      <wp:lineTo x="17088" y="20480"/>
+                      <wp:lineTo x="21400" y="20000"/>
+                      <wp:lineTo x="21400" y="17920"/>
+                      <wp:lineTo x="19324" y="17920"/>
+                      <wp:lineTo x="21400" y="17280"/>
+                      <wp:lineTo x="21400" y="16320"/>
+                      <wp:lineTo x="18366" y="15360"/>
+                      <wp:lineTo x="21241" y="15360"/>
+                      <wp:lineTo x="21241" y="14400"/>
+                      <wp:lineTo x="19803" y="12800"/>
+                      <wp:lineTo x="21400" y="11040"/>
+                      <wp:lineTo x="21400" y="0"/>
+                      <wp:lineTo x="0" y="0"/>
+                    </wp:wrapPolygon>
+                  </wp:wrapTight>
+                  <wp:docPr id="12" name="Picture 12"/>
+                  <wp:cNvGraphicFramePr>
+                    <a:graphicFrameLocks xmlns:a="http://schemas.openxmlformats.org/drawingml/2006/main" noChangeAspect="1"/>
+                  </wp:cNvGraphicFramePr>
+                  <a:graphic xmlns:a="http://schemas.openxmlformats.org/drawingml/2006/main">
+                    <a:graphicData uri="http://schemas.openxmlformats.org/drawingml/2006/picture">
+                      <pic:pic xmlns:pic="http://schemas.openxmlformats.org/drawingml/2006/picture">
+                        <pic:nvPicPr>
+                          <pic:cNvPr id="12" name="11_GeorgesCompendiumBoxofPyrotechtrix.png"/>
+                          <pic:cNvPicPr/>
+                        </pic:nvPicPr>
+                        <pic:blipFill>
+                          <a:blip r:embed="rId15" cstate="print">
+                            <a:extLst>
+                              <a:ext uri="{28A0092B-C50C-407E-A947-70E740481C1C}">
+                                <a14:useLocalDpi xmlns:a14="http://schemas.microsoft.com/office/drawing/2010/main" val="0"/>
+                              </a:ext>
+                            </a:extLst>
+                          </a:blip>
+                          <a:stretch>
+                            <a:fillRect/>
+                          </a:stretch>
+                        </pic:blipFill>
+                        <pic:spPr>
+                          <a:xfrm>
+                            <a:off x="0" y="0"/>
+                            <a:ext cx="1718105" cy="1714500"/>
+                          </a:xfrm>
+                          <a:prstGeom prst="rect">
+                            <a:avLst/>
+                          </a:prstGeom>
+                        </pic:spPr>
+                      </pic:pic>
+                    </a:graphicData>
+                  </a:graphic>
+                  <wp14:sizeRelH relativeFrom="page">
+                    <wp14:pctWidth>0</wp14:pctWidth>
+                  </wp14:sizeRelH>
+                  <wp14:sizeRelV relativeFrom="page">
+                    <wp14:pctHeight>0</wp14:pctHeight>
+                  </wp14:sizeRelV>
+                </wp:anchor>
+              </w:drawing>
+            </w:r>
+          </w:p>
+        </w:tc>
+        <w:tc>
+          <w:tcPr>
+            <w:tcW w:w="3116" w:type="dxa"/>
+          </w:tcPr>
+          <w:p>
+            <w:pPr>
+              <w:rPr>
+                <w:rFonts w:ascii="American Typewriter" w:hAnsi="American Typewriter"/>
+                <w:lang w:val="en-US"/>
+              </w:rPr>
+            </w:pPr>
+            <w:r>
+              <w:rPr>
+                <w:rFonts w:ascii="American Typewriter" w:hAnsi="American Typewriter"/>
+                <w:noProof/>
+                <w:lang w:val="en-US"/>
+              </w:rPr>
+              <w:drawing>
+                <wp:anchor distT="0" distB="0" distL="114300" distR="114300" simplePos="0" relativeHeight="251658240" behindDoc="1" locked="0" layoutInCell="1" allowOverlap="1" wp14:anchorId="7528627C" wp14:editId="6BC4E922">
+                  <wp:simplePos x="0" y="0"/>
+                  <wp:positionH relativeFrom="column">
+                    <wp:posOffset>127635</wp:posOffset>
+                  </wp:positionH>
+                  <wp:positionV relativeFrom="paragraph">
+                    <wp:posOffset>446405</wp:posOffset>
+                  </wp:positionV>
+                  <wp:extent cx="1896745" cy="1016000"/>
+                  <wp:effectExtent l="0" t="0" r="0" b="0"/>
+                  <wp:wrapTight wrapText="bothSides">
+                    <wp:wrapPolygon edited="0">
+                      <wp:start x="0" y="0"/>
+                      <wp:lineTo x="0" y="21330"/>
+                      <wp:lineTo x="21405" y="21330"/>
+                      <wp:lineTo x="21405" y="0"/>
+                      <wp:lineTo x="0" y="0"/>
+                    </wp:wrapPolygon>
+                  </wp:wrapTight>
+                  <wp:docPr id="13" name="Picture 13"/>
+                  <wp:cNvGraphicFramePr>
+                    <a:graphicFrameLocks xmlns:a="http://schemas.openxmlformats.org/drawingml/2006/main" noChangeAspect="1"/>
+                  </wp:cNvGraphicFramePr>
+                  <a:graphic xmlns:a="http://schemas.openxmlformats.org/drawingml/2006/main">
+                    <a:graphicData uri="http://schemas.openxmlformats.org/drawingml/2006/picture">
+                      <pic:pic xmlns:pic="http://schemas.openxmlformats.org/drawingml/2006/picture">
+                        <pic:nvPicPr>
+                          <pic:cNvPr id="13" name="12_FeatheryFlamingoFlameFuzzer.jpg"/>
+                          <pic:cNvPicPr/>
+                        </pic:nvPicPr>
+                        <pic:blipFill>
+                          <a:blip r:embed="rId16" cstate="print">
+                            <a:extLst>
+                              <a:ext uri="{28A0092B-C50C-407E-A947-70E740481C1C}">
+                                <a14:useLocalDpi xmlns:a14="http://schemas.microsoft.com/office/drawing/2010/main" val="0"/>
+                              </a:ext>
+                            </a:extLst>
+                          </a:blip>
+                          <a:stretch>
+                            <a:fillRect/>
+                          </a:stretch>
+                        </pic:blipFill>
+                        <pic:spPr>
+                          <a:xfrm>
+                            <a:off x="0" y="0"/>
+                            <a:ext cx="1896745" cy="1016000"/>
+                          </a:xfrm>
+                          <a:prstGeom prst="rect">
+                            <a:avLst/>
+                          </a:prstGeom>
+                        </pic:spPr>
+                      </pic:pic>
+                    </a:graphicData>
+                  </a:graphic>
+                  <wp14:sizeRelH relativeFrom="page">
+                    <wp14:pctWidth>0</wp14:pctWidth>
+                  </wp14:sizeRelH>
+                  <wp14:sizeRelV relativeFrom="page">
+                    <wp14:pctHeight>0</wp14:pctHeight>
+                  </wp14:sizeRelV>
+                </wp:anchor>
+              </w:drawing>
+            </w:r>
+          </w:p>
+        </w:tc>
+      </w:tr>
+    </w:tbl>
+    <w:p>
+      <w:pPr>
+        <w:rPr>
+          <w:rFonts w:ascii="American Typewriter" w:hAnsi="American Typewriter"/>
+          <w:lang w:val="en-US"/>
+        </w:rPr>
+      </w:pPr>
+    </w:p>
+    <w:p>
+      <w:pPr>
+        <w:rPr>
+          <w:rFonts w:ascii="American Typewriter" w:hAnsi="American Typewriter"/>
+          <w:lang w:val="en-US"/>
+        </w:rPr>
+      </w:pPr>
+    </w:p>
+    <w:p>
+      <w:pPr>
+        <w:rPr>
+          <w:rFonts w:ascii="American Typewriter" w:hAnsi="American Typewriter"/>
+          <w:lang w:val="en-US"/>
+        </w:rPr>
+      </w:pPr>
       <w:bookmarkStart w:id="0" w:name="_GoBack"/>
       <w:bookmarkEnd w:id="0"/>
     </w:p>
     <w:sectPr>
       <w:pgSz w:w="11900" w:h="16840"/>
-      <w:pgMar w:top="1440" w:right="1440" w:bottom="1440" w:left="1440" w:header="708" w:footer="708" w:gutter="0"/>
+      <w:pgMar w:top="1440" w:right="1104" w:bottom="1440" w:left="1440" w:header="708" w:footer="708" w:gutter="0"/>
       <w:cols w:space="708"/>
       <w:docGrid w:linePitch="360"/>
     </w:sectPr>
@@ -556,7 +1659,6 @@
   <w:style w:type="character" w:default="1" w:styleId="DefaultParagraphFont">
     <w:name w:val="Default Paragraph Font"/>
     <w:uiPriority w:val="1"/>
-    <w:semiHidden/>
     <w:unhideWhenUsed/>
   </w:style>
   <w:style w:type="table" w:default="1" w:styleId="TableNormal">
@@ -599,6 +1701,45 @@
     <w:name w:val="attributevaluecolor"/>
     <w:basedOn w:val="DefaultParagraphFont"/>
     <w:rsid w:val="00E109B4"/>
+  </w:style>
+  <w:style w:type="character" w:styleId="Hyperlink">
+    <w:name w:val="Hyperlink"/>
+    <w:basedOn w:val="DefaultParagraphFont"/>
+    <w:uiPriority w:val="99"/>
+    <w:unhideWhenUsed/>
+    <w:rsid w:val="00CD69AC"/>
+    <w:rPr>
+      <w:color w:val="0563C1" w:themeColor="hyperlink"/>
+      <w:u w:val="single"/>
+    </w:rPr>
+  </w:style>
+  <w:style w:type="character" w:styleId="UnresolvedMention">
+    <w:name w:val="Unresolved Mention"/>
+    <w:basedOn w:val="DefaultParagraphFont"/>
+    <w:uiPriority w:val="99"/>
+    <w:semiHidden/>
+    <w:unhideWhenUsed/>
+    <w:rsid w:val="00CD69AC"/>
+    <w:rPr>
+      <w:color w:val="605E5C"/>
+      <w:shd w:val="clear" w:color="auto" w:fill="E1DFDD"/>
+    </w:rPr>
+  </w:style>
+  <w:style w:type="table" w:styleId="TableGrid">
+    <w:name w:val="Table Grid"/>
+    <w:basedOn w:val="TableNormal"/>
+    <w:uiPriority w:val="39"/>
+    <w:rsid w:val="00CD69AC"/>
+    <w:tblPr>
+      <w:tblBorders>
+        <w:top w:val="single" w:sz="4" w:space="0" w:color="auto"/>
+        <w:left w:val="single" w:sz="4" w:space="0" w:color="auto"/>
+        <w:bottom w:val="single" w:sz="4" w:space="0" w:color="auto"/>
+        <w:right w:val="single" w:sz="4" w:space="0" w:color="auto"/>
+        <w:insideH w:val="single" w:sz="4" w:space="0" w:color="auto"/>
+        <w:insideV w:val="single" w:sz="4" w:space="0" w:color="auto"/>
+      </w:tblBorders>
+    </w:tblPr>
   </w:style>
 </w:styles>
 </file>

</xml_diff>

<commit_message>
cropped and edited banner images
</commit_message>
<xml_diff>
--- a/source material.docx
+++ b/source material.docx
@@ -1249,8 +1249,649 @@
           <w:lang w:val="en-US"/>
         </w:rPr>
       </w:pPr>
+      <w:r>
+        <w:rPr>
+          <w:rFonts w:ascii="American Typewriter" w:hAnsi="American Typewriter"/>
+          <w:lang w:val="en-US"/>
+        </w:rPr>
+        <w:t>Image courtesy of:</w:t>
+      </w:r>
+    </w:p>
+    <w:p>
+      <w:pPr>
+        <w:rPr>
+          <w:rFonts w:ascii="American Typewriter" w:hAnsi="American Typewriter"/>
+        </w:rPr>
+      </w:pPr>
+      <w:r>
+        <w:rPr>
+          <w:rFonts w:ascii="American Typewriter" w:hAnsi="American Typewriter"/>
+          <w:lang w:val="en-US"/>
+        </w:rPr>
+        <w:t xml:space="preserve"> </w:t>
+      </w:r>
+      <w:hyperlink r:id="rId17" w:history="1">
+        <w:r>
+          <w:rPr>
+            <w:rStyle w:val="Hyperlink"/>
+            <w:rFonts w:ascii="American Typewriter" w:hAnsi="American Typewriter"/>
+          </w:rPr>
+          <w:t>https://www.care.com/c/stories/4051/10-easy-magic-tricks-for-kids/en-ie/</w:t>
+        </w:r>
+      </w:hyperlink>
+    </w:p>
+    <w:p>
+      <w:pPr>
+        <w:rPr>
+          <w:rFonts w:ascii="American Typewriter" w:hAnsi="American Typewriter"/>
+          <w:lang w:val="en-US"/>
+        </w:rPr>
+      </w:pPr>
+    </w:p>
+    <w:p>
+      <w:pPr>
+        <w:rPr>
+          <w:rFonts w:ascii="American Typewriter" w:hAnsi="American Typewriter"/>
+          <w:lang w:val="en-US"/>
+        </w:rPr>
+      </w:pPr>
+    </w:p>
+    <w:p>
+      <w:pPr>
+        <w:rPr>
+          <w:rFonts w:ascii="American Typewriter" w:hAnsi="American Typewriter"/>
+          <w:lang w:val="en-US"/>
+        </w:rPr>
+      </w:pPr>
+      <w:r>
+        <w:rPr>
+          <w:rFonts w:ascii="American Typewriter" w:hAnsi="American Typewriter"/>
+          <w:noProof/>
+          <w:lang w:val="en-US"/>
+        </w:rPr>
+        <w:drawing>
+          <wp:inline distT="0" distB="0" distL="0" distR="0" wp14:anchorId="60FA7589" wp14:editId="7FE81400">
+            <wp:extent cx="5941060" cy="2582545"/>
+            <wp:effectExtent l="0" t="0" r="2540" b="0"/>
+            <wp:docPr id="14" name="Picture 14"/>
+            <wp:cNvGraphicFramePr>
+              <a:graphicFrameLocks xmlns:a="http://schemas.openxmlformats.org/drawingml/2006/main" noChangeAspect="1"/>
+            </wp:cNvGraphicFramePr>
+            <a:graphic xmlns:a="http://schemas.openxmlformats.org/drawingml/2006/main">
+              <a:graphicData uri="http://schemas.openxmlformats.org/drawingml/2006/picture">
+                <pic:pic xmlns:pic="http://schemas.openxmlformats.org/drawingml/2006/picture">
+                  <pic:nvPicPr>
+                    <pic:cNvPr id="14" name="banner1.jpg"/>
+                    <pic:cNvPicPr/>
+                  </pic:nvPicPr>
+                  <pic:blipFill>
+                    <a:blip r:embed="rId18">
+                      <a:extLst>
+                        <a:ext uri="{28A0092B-C50C-407E-A947-70E740481C1C}">
+                          <a14:useLocalDpi xmlns:a14="http://schemas.microsoft.com/office/drawing/2010/main" val="0"/>
+                        </a:ext>
+                      </a:extLst>
+                    </a:blip>
+                    <a:stretch>
+                      <a:fillRect/>
+                    </a:stretch>
+                  </pic:blipFill>
+                  <pic:spPr>
+                    <a:xfrm>
+                      <a:off x="0" y="0"/>
+                      <a:ext cx="5941060" cy="2582545"/>
+                    </a:xfrm>
+                    <a:prstGeom prst="rect">
+                      <a:avLst/>
+                    </a:prstGeom>
+                  </pic:spPr>
+                </pic:pic>
+              </a:graphicData>
+            </a:graphic>
+          </wp:inline>
+        </w:drawing>
+      </w:r>
+    </w:p>
+    <w:p>
+      <w:pPr>
+        <w:rPr>
+          <w:rFonts w:ascii="American Typewriter" w:hAnsi="American Typewriter"/>
+          <w:lang w:val="en-US"/>
+        </w:rPr>
+      </w:pPr>
+    </w:p>
+    <w:p>
+      <w:pPr>
+        <w:rPr>
+          <w:rFonts w:ascii="American Typewriter" w:hAnsi="American Typewriter"/>
+          <w:lang w:val="en-US"/>
+        </w:rPr>
+      </w:pPr>
+    </w:p>
+    <w:p>
+      <w:pPr>
+        <w:rPr>
+          <w:rFonts w:ascii="American Typewriter" w:hAnsi="American Typewriter"/>
+          <w:lang w:val="en-US"/>
+        </w:rPr>
+      </w:pPr>
+    </w:p>
+    <w:p>
+      <w:pPr>
+        <w:rPr>
+          <w:rFonts w:ascii="American Typewriter" w:hAnsi="American Typewriter"/>
+          <w:lang w:val="en-US"/>
+        </w:rPr>
+      </w:pPr>
+      <w:r>
+        <w:rPr>
+          <w:rFonts w:ascii="American Typewriter" w:hAnsi="American Typewriter"/>
+          <w:lang w:val="en-US"/>
+        </w:rPr>
+        <w:lastRenderedPageBreak/>
+        <w:t xml:space="preserve">Image courtesy of: </w:t>
+      </w:r>
+    </w:p>
+    <w:p>
+      <w:pPr>
+        <w:rPr>
+          <w:rFonts w:ascii="American Typewriter" w:hAnsi="American Typewriter"/>
+          <w:lang w:val="en-US"/>
+        </w:rPr>
+      </w:pPr>
+    </w:p>
+    <w:p>
+      <w:pPr>
+        <w:rPr>
+          <w:rFonts w:ascii="American Typewriter" w:hAnsi="American Typewriter"/>
+        </w:rPr>
+      </w:pPr>
+      <w:hyperlink r:id="rId19" w:history="1">
+        <w:r>
+          <w:rPr>
+            <w:rStyle w:val="Hyperlink"/>
+            <w:rFonts w:ascii="American Typewriter" w:hAnsi="American Typewriter"/>
+          </w:rPr>
+          <w:t>http://www.fanpop.com/clubs/weasleys-wizard-wheezes/images/39130024/title</w:t>
+        </w:r>
+      </w:hyperlink>
+    </w:p>
+    <w:p>
+      <w:pPr>
+        <w:rPr>
+          <w:rFonts w:ascii="American Typewriter" w:hAnsi="American Typewriter"/>
+          <w:lang w:val="en-US"/>
+        </w:rPr>
+      </w:pPr>
+    </w:p>
+    <w:p>
+      <w:pPr>
+        <w:rPr>
+          <w:rFonts w:ascii="American Typewriter" w:hAnsi="American Typewriter"/>
+          <w:lang w:val="en-US"/>
+        </w:rPr>
+      </w:pPr>
+      <w:r>
+        <w:rPr>
+          <w:rFonts w:ascii="American Typewriter" w:hAnsi="American Typewriter"/>
+          <w:noProof/>
+          <w:lang w:val="en-US"/>
+        </w:rPr>
+        <w:drawing>
+          <wp:anchor distT="0" distB="0" distL="114300" distR="114300" simplePos="0" relativeHeight="251674624" behindDoc="1" locked="0" layoutInCell="1" allowOverlap="1" wp14:anchorId="22A3D201" wp14:editId="12380582">
+            <wp:simplePos x="0" y="0"/>
+            <wp:positionH relativeFrom="column">
+              <wp:posOffset>0</wp:posOffset>
+            </wp:positionH>
+            <wp:positionV relativeFrom="paragraph">
+              <wp:posOffset>58420</wp:posOffset>
+            </wp:positionV>
+            <wp:extent cx="4800600" cy="3204210"/>
+            <wp:effectExtent l="0" t="0" r="0" b="0"/>
+            <wp:wrapTight wrapText="bothSides">
+              <wp:wrapPolygon edited="0">
+                <wp:start x="0" y="0"/>
+                <wp:lineTo x="0" y="21489"/>
+                <wp:lineTo x="21543" y="21489"/>
+                <wp:lineTo x="21543" y="0"/>
+                <wp:lineTo x="0" y="0"/>
+              </wp:wrapPolygon>
+            </wp:wrapTight>
+            <wp:docPr id="15" name="Picture 15"/>
+            <wp:cNvGraphicFramePr>
+              <a:graphicFrameLocks xmlns:a="http://schemas.openxmlformats.org/drawingml/2006/main" noChangeAspect="1"/>
+            </wp:cNvGraphicFramePr>
+            <a:graphic xmlns:a="http://schemas.openxmlformats.org/drawingml/2006/main">
+              <a:graphicData uri="http://schemas.openxmlformats.org/drawingml/2006/picture">
+                <pic:pic xmlns:pic="http://schemas.openxmlformats.org/drawingml/2006/picture">
+                  <pic:nvPicPr>
+                    <pic:cNvPr id="15" name="banner2.jpg"/>
+                    <pic:cNvPicPr/>
+                  </pic:nvPicPr>
+                  <pic:blipFill>
+                    <a:blip r:embed="rId20" cstate="print">
+                      <a:extLst>
+                        <a:ext uri="{28A0092B-C50C-407E-A947-70E740481C1C}">
+                          <a14:useLocalDpi xmlns:a14="http://schemas.microsoft.com/office/drawing/2010/main" val="0"/>
+                        </a:ext>
+                      </a:extLst>
+                    </a:blip>
+                    <a:stretch>
+                      <a:fillRect/>
+                    </a:stretch>
+                  </pic:blipFill>
+                  <pic:spPr>
+                    <a:xfrm>
+                      <a:off x="0" y="0"/>
+                      <a:ext cx="4800600" cy="3204210"/>
+                    </a:xfrm>
+                    <a:prstGeom prst="rect">
+                      <a:avLst/>
+                    </a:prstGeom>
+                  </pic:spPr>
+                </pic:pic>
+              </a:graphicData>
+            </a:graphic>
+            <wp14:sizeRelH relativeFrom="page">
+              <wp14:pctWidth>0</wp14:pctWidth>
+            </wp14:sizeRelH>
+            <wp14:sizeRelV relativeFrom="page">
+              <wp14:pctHeight>0</wp14:pctHeight>
+            </wp14:sizeRelV>
+          </wp:anchor>
+        </w:drawing>
+      </w:r>
+      <w:r>
+        <w:rPr>
+          <w:rFonts w:ascii="American Typewriter" w:hAnsi="American Typewriter"/>
+          <w:lang w:val="en-US"/>
+        </w:rPr>
+        <w:t xml:space="preserve"> </w:t>
+      </w:r>
+    </w:p>
+    <w:p>
+      <w:pPr>
+        <w:rPr>
+          <w:rFonts w:ascii="American Typewriter" w:hAnsi="American Typewriter"/>
+          <w:lang w:val="en-US"/>
+        </w:rPr>
+      </w:pPr>
+    </w:p>
+    <w:p>
+      <w:pPr>
+        <w:rPr>
+          <w:rFonts w:ascii="American Typewriter" w:hAnsi="American Typewriter"/>
+          <w:lang w:val="en-US"/>
+        </w:rPr>
+      </w:pPr>
+    </w:p>
+    <w:p>
+      <w:pPr>
+        <w:rPr>
+          <w:rFonts w:ascii="American Typewriter" w:hAnsi="American Typewriter"/>
+          <w:lang w:val="en-US"/>
+        </w:rPr>
+      </w:pPr>
+    </w:p>
+    <w:p>
+      <w:pPr>
+        <w:rPr>
+          <w:rFonts w:ascii="American Typewriter" w:hAnsi="American Typewriter"/>
+          <w:lang w:val="en-US"/>
+        </w:rPr>
+      </w:pPr>
+    </w:p>
+    <w:p>
+      <w:pPr>
+        <w:rPr>
+          <w:rFonts w:ascii="American Typewriter" w:hAnsi="American Typewriter"/>
+          <w:lang w:val="en-US"/>
+        </w:rPr>
+      </w:pPr>
+    </w:p>
+    <w:p>
+      <w:pPr>
+        <w:rPr>
+          <w:rFonts w:ascii="American Typewriter" w:hAnsi="American Typewriter"/>
+          <w:lang w:val="en-US"/>
+        </w:rPr>
+      </w:pPr>
+    </w:p>
+    <w:p>
+      <w:pPr>
+        <w:rPr>
+          <w:rFonts w:ascii="American Typewriter" w:hAnsi="American Typewriter"/>
+          <w:lang w:val="en-US"/>
+        </w:rPr>
+      </w:pPr>
+    </w:p>
+    <w:p>
+      <w:pPr>
+        <w:rPr>
+          <w:rFonts w:ascii="American Typewriter" w:hAnsi="American Typewriter"/>
+          <w:lang w:val="en-US"/>
+        </w:rPr>
+      </w:pPr>
+    </w:p>
+    <w:p>
+      <w:pPr>
+        <w:rPr>
+          <w:rFonts w:ascii="American Typewriter" w:hAnsi="American Typewriter"/>
+          <w:lang w:val="en-US"/>
+        </w:rPr>
+      </w:pPr>
+    </w:p>
+    <w:p>
+      <w:pPr>
+        <w:rPr>
+          <w:rFonts w:ascii="American Typewriter" w:hAnsi="American Typewriter"/>
+          <w:lang w:val="en-US"/>
+        </w:rPr>
+      </w:pPr>
+    </w:p>
+    <w:p>
+      <w:pPr>
+        <w:rPr>
+          <w:rFonts w:ascii="American Typewriter" w:hAnsi="American Typewriter"/>
+          <w:lang w:val="en-US"/>
+        </w:rPr>
+      </w:pPr>
+    </w:p>
+    <w:p>
+      <w:pPr>
+        <w:rPr>
+          <w:rFonts w:ascii="American Typewriter" w:hAnsi="American Typewriter"/>
+          <w:lang w:val="en-US"/>
+        </w:rPr>
+      </w:pPr>
+    </w:p>
+    <w:p>
+      <w:pPr>
+        <w:rPr>
+          <w:rFonts w:ascii="American Typewriter" w:hAnsi="American Typewriter"/>
+          <w:lang w:val="en-US"/>
+        </w:rPr>
+      </w:pPr>
+    </w:p>
+    <w:p>
+      <w:pPr>
+        <w:rPr>
+          <w:rFonts w:ascii="American Typewriter" w:hAnsi="American Typewriter"/>
+          <w:lang w:val="en-US"/>
+        </w:rPr>
+      </w:pPr>
+    </w:p>
+    <w:p>
+      <w:pPr>
+        <w:rPr>
+          <w:rFonts w:ascii="American Typewriter" w:hAnsi="American Typewriter"/>
+          <w:lang w:val="en-US"/>
+        </w:rPr>
+      </w:pPr>
+    </w:p>
+    <w:p>
+      <w:pPr>
+        <w:rPr>
+          <w:rFonts w:ascii="American Typewriter" w:hAnsi="American Typewriter"/>
+          <w:lang w:val="en-US"/>
+        </w:rPr>
+      </w:pPr>
+    </w:p>
+    <w:p>
+      <w:pPr>
+        <w:rPr>
+          <w:rFonts w:ascii="American Typewriter" w:hAnsi="American Typewriter"/>
+          <w:lang w:val="en-US"/>
+        </w:rPr>
+      </w:pPr>
+    </w:p>
+    <w:p>
+      <w:pPr>
+        <w:rPr>
+          <w:rFonts w:ascii="American Typewriter" w:hAnsi="American Typewriter"/>
+          <w:lang w:val="en-US"/>
+        </w:rPr>
+      </w:pPr>
+    </w:p>
+    <w:p>
+      <w:pPr>
+        <w:rPr>
+          <w:rFonts w:ascii="American Typewriter" w:hAnsi="American Typewriter"/>
+          <w:lang w:val="en-US"/>
+        </w:rPr>
+      </w:pPr>
+    </w:p>
+    <w:p>
+      <w:pPr>
+        <w:rPr>
+          <w:rFonts w:ascii="American Typewriter" w:hAnsi="American Typewriter"/>
+          <w:lang w:val="en-US"/>
+        </w:rPr>
+      </w:pPr>
+      <w:r>
+        <w:rPr>
+          <w:rFonts w:ascii="American Typewriter" w:hAnsi="American Typewriter"/>
+          <w:lang w:val="en-US"/>
+        </w:rPr>
+        <w:t>Image courtesy of:</w:t>
+      </w:r>
+    </w:p>
+    <w:p>
+      <w:pPr>
+        <w:rPr>
+          <w:rFonts w:ascii="American Typewriter" w:hAnsi="American Typewriter"/>
+          <w:lang w:val="en-US"/>
+        </w:rPr>
+      </w:pPr>
+    </w:p>
+    <w:p>
+      <w:pPr>
+        <w:rPr>
+          <w:rFonts w:ascii="American Typewriter" w:hAnsi="American Typewriter"/>
+        </w:rPr>
+      </w:pPr>
+      <w:r>
+        <w:rPr>
+          <w:rFonts w:ascii="American Typewriter" w:hAnsi="American Typewriter"/>
+          <w:lang w:val="en-US"/>
+        </w:rPr>
+        <w:t>x</w:t>
+      </w:r>
+      <w:hyperlink r:id="rId21" w:history="1">
+        <w:r>
+          <w:rPr>
+            <w:rStyle w:val="Hyperlink"/>
+            <w:rFonts w:ascii="American Typewriter" w:hAnsi="American Typewriter"/>
+          </w:rPr>
+          <w:t>http://themeparkadventure.com/universal-orlando-unveils-diagon-alley-plans/resources-digitalassets-weasleys-wizard-wheezes/</w:t>
+        </w:r>
+      </w:hyperlink>
+    </w:p>
+    <w:p>
+      <w:pPr>
+        <w:rPr>
+          <w:rFonts w:ascii="American Typewriter" w:hAnsi="American Typewriter"/>
+          <w:lang w:val="en-US"/>
+        </w:rPr>
+      </w:pPr>
+    </w:p>
+    <w:p>
+      <w:pPr>
+        <w:rPr>
+          <w:rFonts w:ascii="American Typewriter" w:hAnsi="American Typewriter"/>
+          <w:lang w:val="en-US"/>
+        </w:rPr>
+      </w:pPr>
+    </w:p>
+    <w:p>
+      <w:pPr>
+        <w:rPr>
+          <w:rFonts w:ascii="American Typewriter" w:hAnsi="American Typewriter"/>
+          <w:lang w:val="en-US"/>
+        </w:rPr>
+      </w:pPr>
+      <w:r>
+        <w:rPr>
+          <w:rFonts w:ascii="American Typewriter" w:hAnsi="American Typewriter"/>
+          <w:noProof/>
+          <w:lang w:val="en-US"/>
+        </w:rPr>
+        <w:drawing>
+          <wp:inline distT="0" distB="0" distL="0" distR="0" wp14:anchorId="1BA3EA96" wp14:editId="3B5D7AB9">
+            <wp:extent cx="5941060" cy="3559175"/>
+            <wp:effectExtent l="0" t="0" r="2540" b="0"/>
+            <wp:docPr id="16" name="Picture 16"/>
+            <wp:cNvGraphicFramePr>
+              <a:graphicFrameLocks xmlns:a="http://schemas.openxmlformats.org/drawingml/2006/main" noChangeAspect="1"/>
+            </wp:cNvGraphicFramePr>
+            <a:graphic xmlns:a="http://schemas.openxmlformats.org/drawingml/2006/main">
+              <a:graphicData uri="http://schemas.openxmlformats.org/drawingml/2006/picture">
+                <pic:pic xmlns:pic="http://schemas.openxmlformats.org/drawingml/2006/picture">
+                  <pic:nvPicPr>
+                    <pic:cNvPr id="16" name="banner3.jpg"/>
+                    <pic:cNvPicPr/>
+                  </pic:nvPicPr>
+                  <pic:blipFill>
+                    <a:blip r:embed="rId22" cstate="print">
+                      <a:extLst>
+                        <a:ext uri="{28A0092B-C50C-407E-A947-70E740481C1C}">
+                          <a14:useLocalDpi xmlns:a14="http://schemas.microsoft.com/office/drawing/2010/main" val="0"/>
+                        </a:ext>
+                      </a:extLst>
+                    </a:blip>
+                    <a:stretch>
+                      <a:fillRect/>
+                    </a:stretch>
+                  </pic:blipFill>
+                  <pic:spPr>
+                    <a:xfrm>
+                      <a:off x="0" y="0"/>
+                      <a:ext cx="5941060" cy="3559175"/>
+                    </a:xfrm>
+                    <a:prstGeom prst="rect">
+                      <a:avLst/>
+                    </a:prstGeom>
+                  </pic:spPr>
+                </pic:pic>
+              </a:graphicData>
+            </a:graphic>
+          </wp:inline>
+        </w:drawing>
+      </w:r>
+    </w:p>
+    <w:p>
+      <w:pPr>
+        <w:rPr>
+          <w:rFonts w:ascii="American Typewriter" w:hAnsi="American Typewriter"/>
+          <w:lang w:val="en-US"/>
+        </w:rPr>
+      </w:pPr>
+      <w:r>
+        <w:rPr>
+          <w:rFonts w:ascii="American Typewriter" w:hAnsi="American Typewriter"/>
+          <w:lang w:val="en-US"/>
+        </w:rPr>
+        <w:lastRenderedPageBreak/>
+        <w:t>Image courtesy of:</w:t>
+      </w:r>
+    </w:p>
+    <w:p>
+      <w:pPr>
+        <w:rPr>
+          <w:rFonts w:ascii="American Typewriter" w:hAnsi="American Typewriter"/>
+          <w:lang w:val="en-US"/>
+        </w:rPr>
+      </w:pPr>
+    </w:p>
+    <w:p>
+      <w:pPr>
+        <w:rPr>
+          <w:rFonts w:ascii="American Typewriter" w:hAnsi="American Typewriter"/>
+        </w:rPr>
+      </w:pPr>
+      <w:hyperlink r:id="rId23" w:history="1">
+        <w:r>
+          <w:rPr>
+            <w:rStyle w:val="Hyperlink"/>
+            <w:rFonts w:ascii="American Typewriter" w:hAnsi="American Typewriter"/>
+          </w:rPr>
+          <w:t>http://www.the-leaky-cauldron.org/2017/09/04/take-the-weasleys-wizard-wheezes-vr-challenge/</w:t>
+        </w:r>
+      </w:hyperlink>
+    </w:p>
+    <w:p>
+      <w:pPr>
+        <w:rPr>
+          <w:rFonts w:ascii="American Typewriter" w:hAnsi="American Typewriter"/>
+          <w:lang w:val="en-US"/>
+        </w:rPr>
+      </w:pPr>
       <w:bookmarkStart w:id="0" w:name="_GoBack"/>
       <w:bookmarkEnd w:id="0"/>
+    </w:p>
+    <w:p>
+      <w:pPr>
+        <w:rPr>
+          <w:rFonts w:ascii="American Typewriter" w:hAnsi="American Typewriter"/>
+          <w:lang w:val="en-US"/>
+        </w:rPr>
+      </w:pPr>
+    </w:p>
+    <w:p>
+      <w:pPr>
+        <w:rPr>
+          <w:rFonts w:ascii="American Typewriter" w:hAnsi="American Typewriter"/>
+          <w:lang w:val="en-US"/>
+        </w:rPr>
+      </w:pPr>
+      <w:r>
+        <w:rPr>
+          <w:rFonts w:ascii="American Typewriter" w:hAnsi="American Typewriter"/>
+          <w:noProof/>
+          <w:lang w:val="en-US"/>
+        </w:rPr>
+        <w:drawing>
+          <wp:inline distT="0" distB="0" distL="0" distR="0" wp14:anchorId="03099953" wp14:editId="46A3731C">
+            <wp:extent cx="5941060" cy="3960707"/>
+            <wp:effectExtent l="0" t="0" r="2540" b="1905"/>
+            <wp:docPr id="17" name="Picture 17"/>
+            <wp:cNvGraphicFramePr>
+              <a:graphicFrameLocks xmlns:a="http://schemas.openxmlformats.org/drawingml/2006/main" noChangeAspect="1"/>
+            </wp:cNvGraphicFramePr>
+            <a:graphic xmlns:a="http://schemas.openxmlformats.org/drawingml/2006/main">
+              <a:graphicData uri="http://schemas.openxmlformats.org/drawingml/2006/picture">
+                <pic:pic xmlns:pic="http://schemas.openxmlformats.org/drawingml/2006/picture">
+                  <pic:nvPicPr>
+                    <pic:cNvPr id="17" name="banner4.jpg"/>
+                    <pic:cNvPicPr/>
+                  </pic:nvPicPr>
+                  <pic:blipFill>
+                    <a:blip r:embed="rId24" cstate="print">
+                      <a:extLst>
+                        <a:ext uri="{28A0092B-C50C-407E-A947-70E740481C1C}">
+                          <a14:useLocalDpi xmlns:a14="http://schemas.microsoft.com/office/drawing/2010/main" val="0"/>
+                        </a:ext>
+                      </a:extLst>
+                    </a:blip>
+                    <a:stretch>
+                      <a:fillRect/>
+                    </a:stretch>
+                  </pic:blipFill>
+                  <pic:spPr>
+                    <a:xfrm>
+                      <a:off x="0" y="0"/>
+                      <a:ext cx="5941060" cy="3960707"/>
+                    </a:xfrm>
+                    <a:prstGeom prst="rect">
+                      <a:avLst/>
+                    </a:prstGeom>
+                  </pic:spPr>
+                </pic:pic>
+              </a:graphicData>
+            </a:graphic>
+          </wp:inline>
+        </w:drawing>
+      </w:r>
     </w:p>
     <w:sectPr>
       <w:pgSz w:w="11900" w:h="16840"/>

</xml_diff>